<commit_message>
tự bootstrap bài mới
</commit_message>
<xml_diff>
--- a/CSS_JS_IMAGE_Boostrap.docx
+++ b/CSS_JS_IMAGE_Boostrap.docx
@@ -55,14 +55,15 @@
         <w:rPr>
           <w:rFonts w:ascii="Times New Roman" w:hAnsi="Times New Roman"/>
           <w:b/>
+          <w:noProof/>
           <w:sz w:val="40"/>
           <w:lang w:val="vi-VN"/>
         </w:rPr>
         <w:drawing>
-          <wp:inline distT="0" distB="0" distL="0" distR="0" wp14:anchorId="34C6012C" wp14:editId="4C9CC14C">
+          <wp:inline distT="0" distB="0" distL="0" distR="0" wp14:anchorId="2C1A6A6B" wp14:editId="03C6E8C8">
             <wp:extent cx="5943600" cy="3343275"/>
-            <wp:effectExtent l="0" t="0" r="0" b="0"/>
-            <wp:docPr id="1904514005" name="Picture 1"/>
+            <wp:effectExtent l="0" t="0" r="0" b="9525"/>
+            <wp:docPr id="1908484736" name="Picture 1"/>
             <wp:cNvGraphicFramePr>
               <a:graphicFrameLocks xmlns:a="http://schemas.openxmlformats.org/drawingml/2006/main" noChangeAspect="1"/>
             </wp:cNvGraphicFramePr>
@@ -70,11 +71,76 @@
               <a:graphicData uri="http://schemas.openxmlformats.org/drawingml/2006/picture">
                 <pic:pic xmlns:pic="http://schemas.openxmlformats.org/drawingml/2006/picture">
                   <pic:nvPicPr>
-                    <pic:cNvPr id="1904514005" name=""/>
+                    <pic:cNvPr id="1908484736" name=""/>
                     <pic:cNvPicPr/>
                   </pic:nvPicPr>
                   <pic:blipFill>
                     <a:blip r:embed="rId4"/>
+                    <a:stretch>
+                      <a:fillRect/>
+                    </a:stretch>
+                  </pic:blipFill>
+                  <pic:spPr>
+                    <a:xfrm>
+                      <a:off x="0" y="0"/>
+                      <a:ext cx="5943600" cy="3343275"/>
+                    </a:xfrm>
+                    <a:prstGeom prst="rect">
+                      <a:avLst/>
+                    </a:prstGeom>
+                  </pic:spPr>
+                </pic:pic>
+              </a:graphicData>
+            </a:graphic>
+          </wp:inline>
+        </w:drawing>
+      </w:r>
+    </w:p>
+    <w:p>
+      <w:pPr>
+        <w:jc w:val="center"/>
+        <w:rPr>
+          <w:rFonts w:ascii="Times New Roman" w:hAnsi="Times New Roman"/>
+          <w:b/>
+          <w:sz w:val="40"/>
+          <w:lang w:val="vi-VN"/>
+        </w:rPr>
+      </w:pPr>
+    </w:p>
+    <w:p>
+      <w:pPr>
+        <w:jc w:val="center"/>
+        <w:rPr>
+          <w:rFonts w:ascii="Times New Roman" w:hAnsi="Times New Roman"/>
+          <w:b/>
+          <w:sz w:val="40"/>
+          <w:lang w:val="vi-VN"/>
+        </w:rPr>
+      </w:pPr>
+      <w:r>
+        <w:rPr>
+          <w:rFonts w:ascii="Times New Roman" w:hAnsi="Times New Roman"/>
+          <w:b/>
+          <w:sz w:val="40"/>
+          <w:lang w:val="vi-VN"/>
+        </w:rPr>
+        <w:drawing>
+          <wp:inline distT="0" distB="0" distL="0" distR="0" wp14:anchorId="4F785809" wp14:editId="62F66E5B">
+            <wp:extent cx="5943600" cy="3343275"/>
+            <wp:effectExtent l="0" t="0" r="0" b="9525"/>
+            <wp:docPr id="748703065" name="Picture 1"/>
+            <wp:cNvGraphicFramePr>
+              <a:graphicFrameLocks xmlns:a="http://schemas.openxmlformats.org/drawingml/2006/main" noChangeAspect="1"/>
+            </wp:cNvGraphicFramePr>
+            <a:graphic xmlns:a="http://schemas.openxmlformats.org/drawingml/2006/main">
+              <a:graphicData uri="http://schemas.openxmlformats.org/drawingml/2006/picture">
+                <pic:pic xmlns:pic="http://schemas.openxmlformats.org/drawingml/2006/picture">
+                  <pic:nvPicPr>
+                    <pic:cNvPr id="748703065" name=""/>
+                    <pic:cNvPicPr/>
+                  </pic:nvPicPr>
+                  <pic:blipFill>
+                    <a:blip r:embed="rId5"/>
                     <a:stretch>
                       <a:fillRect/>
                     </a:stretch>

</xml_diff>